<commit_message>
wrote to and formatted word doc with RD schedule
</commit_message>
<xml_diff>
--- a/backend/word_files/test.docx
+++ b/backend/word_files/test.docx
@@ -19,6 +19,7 @@
         <w:tc>
           <w:tcPr>
             <w:tcW w:type="dxa" w:w="1728"/>
+            <w:shd w:fill="5b95f9"/>
           </w:tcPr>
           <w:p/>
           <w:p>
@@ -33,7 +34,9 @@
         </w:tc>
         <w:tc>
           <w:tcPr>
-            <w:tcW w:type="dxa" w:w="1728"/>
+            <w:tcW w:type="dxa" w:w="3600"/>
+            <w:vAlign w:val="center"/>
+            <w:shd w:fill="5b95f9"/>
           </w:tcPr>
           <w:p/>
           <w:p>
@@ -49,6 +52,7 @@
         <w:tc>
           <w:tcPr>
             <w:tcW w:type="dxa" w:w="1728"/>
+            <w:shd w:fill="5b95f9"/>
           </w:tcPr>
           <w:p/>
           <w:p>
@@ -64,6 +68,7 @@
         <w:tc>
           <w:tcPr>
             <w:tcW w:type="dxa" w:w="1728"/>
+            <w:shd w:fill="5b95f9"/>
           </w:tcPr>
           <w:p/>
           <w:p>
@@ -79,6 +84,7 @@
         <w:tc>
           <w:tcPr>
             <w:tcW w:type="dxa" w:w="1728"/>
+            <w:shd w:fill="5b95f9"/>
           </w:tcPr>
           <w:p/>
           <w:p>
@@ -96,12 +102,9 @@
         <w:tc>
           <w:tcPr>
             <w:tcW w:type="dxa" w:w="1728"/>
+            <w:shd w:fill="ffffff"/>
           </w:tcPr>
-          <w:p/>
           <w:p>
-            <w:pPr>
-              <w:jc w:val="center"/>
-            </w:pPr>
             <w:r>
               <w:t>Week 1</w:t>
             </w:r>
@@ -110,26 +113,20 @@
         <w:tc>
           <w:tcPr>
             <w:tcW w:type="dxa" w:w="1728"/>
+            <w:shd w:fill="ffffff"/>
           </w:tcPr>
-          <w:p/>
           <w:p>
-            <w:pPr>
-              <w:jc w:val="center"/>
-            </w:pPr>
             <w:r>
-              <w:t>January 10 - January 13</w:t>
+              <w:t>January 18 - January 21</w:t>
             </w:r>
           </w:p>
         </w:tc>
         <w:tc>
           <w:tcPr>
             <w:tcW w:type="dxa" w:w="1728"/>
+            <w:shd w:fill="ffffff"/>
           </w:tcPr>
-          <w:p/>
           <w:p>
-            <w:pPr>
-              <w:jc w:val="center"/>
-            </w:pPr>
             <w:r>
               <w:t>sef</w:t>
             </w:r>
@@ -138,6 +135,54 @@
         <w:tc>
           <w:tcPr>
             <w:tcW w:type="dxa" w:w="1728"/>
+            <w:vMerge w:val="restart"/>
+            <w:shd w:fill="ffffff"/>
+          </w:tcPr>
+          <w:p/>
+        </w:tc>
+        <w:tc>
+          <w:tcPr>
+            <w:tcW w:type="dxa" w:w="1728"/>
+            <w:shd w:fill="ffffff"/>
+          </w:tcPr>
+          <w:p/>
+        </w:tc>
+      </w:tr>
+      <w:tr>
+        <w:tc>
+          <w:tcPr>
+            <w:tcW w:type="dxa" w:w="1728"/>
+          </w:tcPr>
+          <w:p>
+            <w:r>
+              <w:t>Week 2</w:t>
+            </w:r>
+          </w:p>
+        </w:tc>
+        <w:tc>
+          <w:tcPr>
+            <w:tcW w:type="dxa" w:w="1728"/>
+          </w:tcPr>
+          <w:p>
+            <w:r>
+              <w:t>January 21 - January 25</w:t>
+            </w:r>
+          </w:p>
+        </w:tc>
+        <w:tc>
+          <w:tcPr>
+            <w:tcW w:type="dxa" w:w="1728"/>
+          </w:tcPr>
+          <w:p>
+            <w:r>
+              <w:t>sef</w:t>
+            </w:r>
+          </w:p>
+        </w:tc>
+        <w:tc>
+          <w:tcPr>
+            <w:tcW w:type="dxa" w:w="1728"/>
+            <w:vMerge/>
           </w:tcPr>
           <w:p/>
         </w:tc>
@@ -152,40 +197,31 @@
         <w:tc>
           <w:tcPr>
             <w:tcW w:type="dxa" w:w="1728"/>
+            <w:shd w:fill="ffffff"/>
           </w:tcPr>
-          <w:p/>
           <w:p>
-            <w:pPr>
-              <w:jc w:val="center"/>
-            </w:pPr>
             <w:r>
-              <w:t>Week 2</w:t>
+              <w:t>Week 3</w:t>
             </w:r>
           </w:p>
         </w:tc>
         <w:tc>
           <w:tcPr>
             <w:tcW w:type="dxa" w:w="1728"/>
+            <w:shd w:fill="ffffff"/>
           </w:tcPr>
-          <w:p/>
           <w:p>
-            <w:pPr>
-              <w:jc w:val="center"/>
-            </w:pPr>
             <w:r>
-              <w:t>January 13 - January 17</w:t>
+              <w:t>January 25 - January 28</w:t>
             </w:r>
           </w:p>
         </w:tc>
         <w:tc>
           <w:tcPr>
             <w:tcW w:type="dxa" w:w="1728"/>
+            <w:shd w:fill="ffffff"/>
           </w:tcPr>
-          <w:p/>
           <w:p>
-            <w:pPr>
-              <w:jc w:val="center"/>
-            </w:pPr>
             <w:r>
               <w:t>sef</w:t>
             </w:r>
@@ -194,6 +230,54 @@
         <w:tc>
           <w:tcPr>
             <w:tcW w:type="dxa" w:w="1728"/>
+            <w:vMerge w:val="restart"/>
+            <w:shd w:fill="ffffff"/>
+          </w:tcPr>
+          <w:p/>
+        </w:tc>
+        <w:tc>
+          <w:tcPr>
+            <w:tcW w:type="dxa" w:w="1728"/>
+            <w:shd w:fill="ffffff"/>
+          </w:tcPr>
+          <w:p/>
+        </w:tc>
+      </w:tr>
+      <w:tr>
+        <w:tc>
+          <w:tcPr>
+            <w:tcW w:type="dxa" w:w="1728"/>
+          </w:tcPr>
+          <w:p>
+            <w:r>
+              <w:t>Week 4</w:t>
+            </w:r>
+          </w:p>
+        </w:tc>
+        <w:tc>
+          <w:tcPr>
+            <w:tcW w:type="dxa" w:w="1728"/>
+          </w:tcPr>
+          <w:p>
+            <w:r>
+              <w:t>January 28 - February 1</w:t>
+            </w:r>
+          </w:p>
+        </w:tc>
+        <w:tc>
+          <w:tcPr>
+            <w:tcW w:type="dxa" w:w="1728"/>
+          </w:tcPr>
+          <w:p>
+            <w:r>
+              <w:t>sef</w:t>
+            </w:r>
+          </w:p>
+        </w:tc>
+        <w:tc>
+          <w:tcPr>
+            <w:tcW w:type="dxa" w:w="1728"/>
+            <w:vMerge/>
           </w:tcPr>
           <w:p/>
         </w:tc>
@@ -208,40 +292,31 @@
         <w:tc>
           <w:tcPr>
             <w:tcW w:type="dxa" w:w="1728"/>
+            <w:shd w:fill="ffffff"/>
           </w:tcPr>
-          <w:p/>
           <w:p>
-            <w:pPr>
-              <w:jc w:val="center"/>
-            </w:pPr>
             <w:r>
-              <w:t>Week 3</w:t>
+              <w:t>Week 5</w:t>
             </w:r>
           </w:p>
         </w:tc>
         <w:tc>
           <w:tcPr>
             <w:tcW w:type="dxa" w:w="1728"/>
+            <w:shd w:fill="ffffff"/>
           </w:tcPr>
-          <w:p/>
           <w:p>
-            <w:pPr>
-              <w:jc w:val="center"/>
-            </w:pPr>
             <w:r>
-              <w:t>January 17 - January 20</w:t>
+              <w:t>February 1 - February 4</w:t>
             </w:r>
           </w:p>
         </w:tc>
         <w:tc>
           <w:tcPr>
             <w:tcW w:type="dxa" w:w="1728"/>
+            <w:shd w:fill="ffffff"/>
           </w:tcPr>
-          <w:p/>
           <w:p>
-            <w:pPr>
-              <w:jc w:val="center"/>
-            </w:pPr>
             <w:r>
               <w:t>sef</w:t>
             </w:r>
@@ -250,6 +325,54 @@
         <w:tc>
           <w:tcPr>
             <w:tcW w:type="dxa" w:w="1728"/>
+            <w:vMerge w:val="restart"/>
+            <w:shd w:fill="ffffff"/>
+          </w:tcPr>
+          <w:p/>
+        </w:tc>
+        <w:tc>
+          <w:tcPr>
+            <w:tcW w:type="dxa" w:w="1728"/>
+            <w:shd w:fill="ffffff"/>
+          </w:tcPr>
+          <w:p/>
+        </w:tc>
+      </w:tr>
+      <w:tr>
+        <w:tc>
+          <w:tcPr>
+            <w:tcW w:type="dxa" w:w="1728"/>
+          </w:tcPr>
+          <w:p>
+            <w:r>
+              <w:t>Week 6</w:t>
+            </w:r>
+          </w:p>
+        </w:tc>
+        <w:tc>
+          <w:tcPr>
+            <w:tcW w:type="dxa" w:w="1728"/>
+          </w:tcPr>
+          <w:p>
+            <w:r>
+              <w:t>February 4 - February 8</w:t>
+            </w:r>
+          </w:p>
+        </w:tc>
+        <w:tc>
+          <w:tcPr>
+            <w:tcW w:type="dxa" w:w="1728"/>
+          </w:tcPr>
+          <w:p>
+            <w:r>
+              <w:t>sef</w:t>
+            </w:r>
+          </w:p>
+        </w:tc>
+        <w:tc>
+          <w:tcPr>
+            <w:tcW w:type="dxa" w:w="1728"/>
+            <w:vMerge/>
           </w:tcPr>
           <w:p/>
         </w:tc>
@@ -264,40 +387,31 @@
         <w:tc>
           <w:tcPr>
             <w:tcW w:type="dxa" w:w="1728"/>
+            <w:shd w:fill="ffffff"/>
           </w:tcPr>
-          <w:p/>
           <w:p>
-            <w:pPr>
-              <w:jc w:val="center"/>
-            </w:pPr>
             <w:r>
-              <w:t>Week 4</w:t>
+              <w:t>Week 7</w:t>
             </w:r>
           </w:p>
         </w:tc>
         <w:tc>
           <w:tcPr>
             <w:tcW w:type="dxa" w:w="1728"/>
+            <w:shd w:fill="ffffff"/>
           </w:tcPr>
-          <w:p/>
           <w:p>
-            <w:pPr>
-              <w:jc w:val="center"/>
-            </w:pPr>
             <w:r>
-              <w:t>January 20 - January 24</w:t>
+              <w:t>February 8 - February 11</w:t>
             </w:r>
           </w:p>
         </w:tc>
         <w:tc>
           <w:tcPr>
             <w:tcW w:type="dxa" w:w="1728"/>
+            <w:shd w:fill="ffffff"/>
           </w:tcPr>
-          <w:p/>
           <w:p>
-            <w:pPr>
-              <w:jc w:val="center"/>
-            </w:pPr>
             <w:r>
               <w:t>sef</w:t>
             </w:r>
@@ -306,6 +420,54 @@
         <w:tc>
           <w:tcPr>
             <w:tcW w:type="dxa" w:w="1728"/>
+            <w:vMerge w:val="restart"/>
+            <w:shd w:fill="ffffff"/>
+          </w:tcPr>
+          <w:p/>
+        </w:tc>
+        <w:tc>
+          <w:tcPr>
+            <w:tcW w:type="dxa" w:w="1728"/>
+            <w:shd w:fill="ffffff"/>
+          </w:tcPr>
+          <w:p/>
+        </w:tc>
+      </w:tr>
+      <w:tr>
+        <w:tc>
+          <w:tcPr>
+            <w:tcW w:type="dxa" w:w="1728"/>
+          </w:tcPr>
+          <w:p>
+            <w:r>
+              <w:t>Week 8</w:t>
+            </w:r>
+          </w:p>
+        </w:tc>
+        <w:tc>
+          <w:tcPr>
+            <w:tcW w:type="dxa" w:w="1728"/>
+          </w:tcPr>
+          <w:p>
+            <w:r>
+              <w:t>February 11 - February 15</w:t>
+            </w:r>
+          </w:p>
+        </w:tc>
+        <w:tc>
+          <w:tcPr>
+            <w:tcW w:type="dxa" w:w="1728"/>
+          </w:tcPr>
+          <w:p>
+            <w:r>
+              <w:t>sef</w:t>
+            </w:r>
+          </w:p>
+        </w:tc>
+        <w:tc>
+          <w:tcPr>
+            <w:tcW w:type="dxa" w:w="1728"/>
+            <w:vMerge/>
           </w:tcPr>
           <w:p/>
         </w:tc>
@@ -320,40 +482,31 @@
         <w:tc>
           <w:tcPr>
             <w:tcW w:type="dxa" w:w="1728"/>
+            <w:shd w:fill="ffffff"/>
           </w:tcPr>
-          <w:p/>
           <w:p>
-            <w:pPr>
-              <w:jc w:val="center"/>
-            </w:pPr>
             <w:r>
-              <w:t>Week 5</w:t>
+              <w:t>Week 9</w:t>
             </w:r>
           </w:p>
         </w:tc>
         <w:tc>
           <w:tcPr>
             <w:tcW w:type="dxa" w:w="1728"/>
+            <w:shd w:fill="ffffff"/>
           </w:tcPr>
-          <w:p/>
           <w:p>
-            <w:pPr>
-              <w:jc w:val="center"/>
-            </w:pPr>
             <w:r>
-              <w:t>January 24 - January 27</w:t>
+              <w:t>February 15 - February 18</w:t>
             </w:r>
           </w:p>
         </w:tc>
         <w:tc>
           <w:tcPr>
             <w:tcW w:type="dxa" w:w="1728"/>
+            <w:shd w:fill="ffffff"/>
           </w:tcPr>
-          <w:p/>
           <w:p>
-            <w:pPr>
-              <w:jc w:val="center"/>
-            </w:pPr>
             <w:r>
               <w:t>sef</w:t>
             </w:r>
@@ -362,12 +515,15 @@
         <w:tc>
           <w:tcPr>
             <w:tcW w:type="dxa" w:w="1728"/>
+            <w:vMerge w:val="restart"/>
+            <w:shd w:fill="ffffff"/>
           </w:tcPr>
           <w:p/>
         </w:tc>
         <w:tc>
           <w:tcPr>
             <w:tcW w:type="dxa" w:w="1728"/>
+            <w:shd w:fill="ffffff"/>
           </w:tcPr>
           <w:p/>
         </w:tc>
@@ -377,235 +533,7 @@
           <w:tcPr>
             <w:tcW w:type="dxa" w:w="1728"/>
           </w:tcPr>
-          <w:p/>
           <w:p>
-            <w:pPr>
-              <w:jc w:val="center"/>
-            </w:pPr>
-            <w:r>
-              <w:t>Week 6</w:t>
-            </w:r>
-          </w:p>
-        </w:tc>
-        <w:tc>
-          <w:tcPr>
-            <w:tcW w:type="dxa" w:w="1728"/>
-          </w:tcPr>
-          <w:p/>
-          <w:p>
-            <w:pPr>
-              <w:jc w:val="center"/>
-            </w:pPr>
-            <w:r>
-              <w:t>January 27 - January 31</w:t>
-            </w:r>
-          </w:p>
-        </w:tc>
-        <w:tc>
-          <w:tcPr>
-            <w:tcW w:type="dxa" w:w="1728"/>
-          </w:tcPr>
-          <w:p/>
-          <w:p>
-            <w:pPr>
-              <w:jc w:val="center"/>
-            </w:pPr>
-            <w:r>
-              <w:t>sef</w:t>
-            </w:r>
-          </w:p>
-        </w:tc>
-        <w:tc>
-          <w:tcPr>
-            <w:tcW w:type="dxa" w:w="1728"/>
-          </w:tcPr>
-          <w:p/>
-        </w:tc>
-        <w:tc>
-          <w:tcPr>
-            <w:tcW w:type="dxa" w:w="1728"/>
-          </w:tcPr>
-          <w:p/>
-        </w:tc>
-      </w:tr>
-      <w:tr>
-        <w:tc>
-          <w:tcPr>
-            <w:tcW w:type="dxa" w:w="1728"/>
-          </w:tcPr>
-          <w:p/>
-          <w:p>
-            <w:pPr>
-              <w:jc w:val="center"/>
-            </w:pPr>
-            <w:r>
-              <w:t>Week 7</w:t>
-            </w:r>
-          </w:p>
-        </w:tc>
-        <w:tc>
-          <w:tcPr>
-            <w:tcW w:type="dxa" w:w="1728"/>
-          </w:tcPr>
-          <w:p/>
-          <w:p>
-            <w:pPr>
-              <w:jc w:val="center"/>
-            </w:pPr>
-            <w:r>
-              <w:t>January 31 - February 3</w:t>
-            </w:r>
-          </w:p>
-        </w:tc>
-        <w:tc>
-          <w:tcPr>
-            <w:tcW w:type="dxa" w:w="1728"/>
-          </w:tcPr>
-          <w:p/>
-          <w:p>
-            <w:pPr>
-              <w:jc w:val="center"/>
-            </w:pPr>
-            <w:r>
-              <w:t>sef</w:t>
-            </w:r>
-          </w:p>
-        </w:tc>
-        <w:tc>
-          <w:tcPr>
-            <w:tcW w:type="dxa" w:w="1728"/>
-          </w:tcPr>
-          <w:p/>
-        </w:tc>
-        <w:tc>
-          <w:tcPr>
-            <w:tcW w:type="dxa" w:w="1728"/>
-          </w:tcPr>
-          <w:p/>
-        </w:tc>
-      </w:tr>
-      <w:tr>
-        <w:tc>
-          <w:tcPr>
-            <w:tcW w:type="dxa" w:w="1728"/>
-          </w:tcPr>
-          <w:p/>
-          <w:p>
-            <w:pPr>
-              <w:jc w:val="center"/>
-            </w:pPr>
-            <w:r>
-              <w:t>Week 8</w:t>
-            </w:r>
-          </w:p>
-        </w:tc>
-        <w:tc>
-          <w:tcPr>
-            <w:tcW w:type="dxa" w:w="1728"/>
-          </w:tcPr>
-          <w:p/>
-          <w:p>
-            <w:pPr>
-              <w:jc w:val="center"/>
-            </w:pPr>
-            <w:r>
-              <w:t>February 3 - February 7</w:t>
-            </w:r>
-          </w:p>
-        </w:tc>
-        <w:tc>
-          <w:tcPr>
-            <w:tcW w:type="dxa" w:w="1728"/>
-          </w:tcPr>
-          <w:p/>
-          <w:p>
-            <w:pPr>
-              <w:jc w:val="center"/>
-            </w:pPr>
-            <w:r>
-              <w:t>sef</w:t>
-            </w:r>
-          </w:p>
-        </w:tc>
-        <w:tc>
-          <w:tcPr>
-            <w:tcW w:type="dxa" w:w="1728"/>
-          </w:tcPr>
-          <w:p/>
-        </w:tc>
-        <w:tc>
-          <w:tcPr>
-            <w:tcW w:type="dxa" w:w="1728"/>
-          </w:tcPr>
-          <w:p/>
-        </w:tc>
-      </w:tr>
-      <w:tr>
-        <w:tc>
-          <w:tcPr>
-            <w:tcW w:type="dxa" w:w="1728"/>
-          </w:tcPr>
-          <w:p/>
-          <w:p>
-            <w:pPr>
-              <w:jc w:val="center"/>
-            </w:pPr>
-            <w:r>
-              <w:t>Week 9</w:t>
-            </w:r>
-          </w:p>
-        </w:tc>
-        <w:tc>
-          <w:tcPr>
-            <w:tcW w:type="dxa" w:w="1728"/>
-          </w:tcPr>
-          <w:p/>
-          <w:p>
-            <w:pPr>
-              <w:jc w:val="center"/>
-            </w:pPr>
-            <w:r>
-              <w:t>February 7 - February 10</w:t>
-            </w:r>
-          </w:p>
-        </w:tc>
-        <w:tc>
-          <w:tcPr>
-            <w:tcW w:type="dxa" w:w="1728"/>
-          </w:tcPr>
-          <w:p/>
-          <w:p>
-            <w:pPr>
-              <w:jc w:val="center"/>
-            </w:pPr>
-            <w:r>
-              <w:t>sef</w:t>
-            </w:r>
-          </w:p>
-        </w:tc>
-        <w:tc>
-          <w:tcPr>
-            <w:tcW w:type="dxa" w:w="1728"/>
-          </w:tcPr>
-          <w:p/>
-        </w:tc>
-        <w:tc>
-          <w:tcPr>
-            <w:tcW w:type="dxa" w:w="1728"/>
-          </w:tcPr>
-          <w:p/>
-        </w:tc>
-      </w:tr>
-      <w:tr>
-        <w:tc>
-          <w:tcPr>
-            <w:tcW w:type="dxa" w:w="1728"/>
-          </w:tcPr>
-          <w:p/>
-          <w:p>
-            <w:pPr>
-              <w:jc w:val="center"/>
-            </w:pPr>
             <w:r>
               <w:t>Week 10</w:t>
             </w:r>
@@ -615,13 +543,9 @@
           <w:tcPr>
             <w:tcW w:type="dxa" w:w="1728"/>
           </w:tcPr>
-          <w:p/>
           <w:p>
-            <w:pPr>
-              <w:jc w:val="center"/>
-            </w:pPr>
             <w:r>
-              <w:t>February 10 - February 14</w:t>
+              <w:t>February 18 - February 22</w:t>
             </w:r>
           </w:p>
         </w:tc>
@@ -629,11 +553,7 @@
           <w:tcPr>
             <w:tcW w:type="dxa" w:w="1728"/>
           </w:tcPr>
-          <w:p/>
           <w:p>
-            <w:pPr>
-              <w:jc w:val="center"/>
-            </w:pPr>
             <w:r>
               <w:t>sef</w:t>
             </w:r>
@@ -642,158 +562,7 @@
         <w:tc>
           <w:tcPr>
             <w:tcW w:type="dxa" w:w="1728"/>
-          </w:tcPr>
-          <w:p/>
-        </w:tc>
-        <w:tc>
-          <w:tcPr>
-            <w:tcW w:type="dxa" w:w="1728"/>
-          </w:tcPr>
-          <w:p/>
-        </w:tc>
-      </w:tr>
-      <w:tr>
-        <w:tc>
-          <w:tcPr>
-            <w:tcW w:type="dxa" w:w="1728"/>
-          </w:tcPr>
-          <w:p/>
-          <w:p>
-            <w:pPr>
-              <w:jc w:val="center"/>
-            </w:pPr>
-            <w:r>
-              <w:t>Week 11</w:t>
-            </w:r>
-          </w:p>
-        </w:tc>
-        <w:tc>
-          <w:tcPr>
-            <w:tcW w:type="dxa" w:w="1728"/>
-          </w:tcPr>
-          <w:p/>
-          <w:p>
-            <w:pPr>
-              <w:jc w:val="center"/>
-            </w:pPr>
-            <w:r>
-              <w:t>February 14 - February 17</w:t>
-            </w:r>
-          </w:p>
-        </w:tc>
-        <w:tc>
-          <w:tcPr>
-            <w:tcW w:type="dxa" w:w="1728"/>
-          </w:tcPr>
-          <w:p/>
-          <w:p>
-            <w:pPr>
-              <w:jc w:val="center"/>
-            </w:pPr>
-            <w:r>
-              <w:t>sef</w:t>
-            </w:r>
-          </w:p>
-        </w:tc>
-        <w:tc>
-          <w:tcPr>
-            <w:tcW w:type="dxa" w:w="1728"/>
-          </w:tcPr>
-          <w:p/>
-        </w:tc>
-        <w:tc>
-          <w:tcPr>
-            <w:tcW w:type="dxa" w:w="1728"/>
-          </w:tcPr>
-          <w:p/>
-        </w:tc>
-      </w:tr>
-      <w:tr>
-        <w:tc>
-          <w:tcPr>
-            <w:tcW w:type="dxa" w:w="1728"/>
-          </w:tcPr>
-          <w:p/>
-        </w:tc>
-        <w:tc>
-          <w:tcPr>
-            <w:tcW w:type="dxa" w:w="1728"/>
-          </w:tcPr>
-          <w:p/>
-        </w:tc>
-        <w:tc>
-          <w:tcPr>
-            <w:tcW w:type="dxa" w:w="1728"/>
-          </w:tcPr>
-          <w:p/>
-        </w:tc>
-        <w:tc>
-          <w:tcPr>
-            <w:tcW w:type="dxa" w:w="1728"/>
-          </w:tcPr>
-          <w:p/>
-        </w:tc>
-        <w:tc>
-          <w:tcPr>
-            <w:tcW w:type="dxa" w:w="1728"/>
-          </w:tcPr>
-          <w:p/>
-        </w:tc>
-      </w:tr>
-      <w:tr>
-        <w:tc>
-          <w:tcPr>
-            <w:tcW w:type="dxa" w:w="1728"/>
-          </w:tcPr>
-          <w:p/>
-        </w:tc>
-        <w:tc>
-          <w:tcPr>
-            <w:tcW w:type="dxa" w:w="1728"/>
-          </w:tcPr>
-          <w:p/>
-        </w:tc>
-        <w:tc>
-          <w:tcPr>
-            <w:tcW w:type="dxa" w:w="1728"/>
-          </w:tcPr>
-          <w:p/>
-        </w:tc>
-        <w:tc>
-          <w:tcPr>
-            <w:tcW w:type="dxa" w:w="1728"/>
-          </w:tcPr>
-          <w:p/>
-        </w:tc>
-        <w:tc>
-          <w:tcPr>
-            <w:tcW w:type="dxa" w:w="1728"/>
-          </w:tcPr>
-          <w:p/>
-        </w:tc>
-      </w:tr>
-      <w:tr>
-        <w:tc>
-          <w:tcPr>
-            <w:tcW w:type="dxa" w:w="1728"/>
-          </w:tcPr>
-          <w:p/>
-        </w:tc>
-        <w:tc>
-          <w:tcPr>
-            <w:tcW w:type="dxa" w:w="1728"/>
-          </w:tcPr>
-          <w:p/>
-        </w:tc>
-        <w:tc>
-          <w:tcPr>
-            <w:tcW w:type="dxa" w:w="1728"/>
-          </w:tcPr>
-          <w:p/>
-        </w:tc>
-        <w:tc>
-          <w:tcPr>
-            <w:tcW w:type="dxa" w:w="1728"/>
+            <w:vMerge/>
           </w:tcPr>
           <w:p/>
         </w:tc>

</xml_diff>